<commit_message>
ajout des "if" aux conditions
</commit_message>
<xml_diff>
--- a/dataset/docx/DATA.docx
+++ b/dataset/docx/DATA.docx
@@ -356,53 +356,53 @@
           <w:szCs w:val="16"/>
           <w:u w:val="single"/>
         </w:rPr>
-        <w:t xml:space="preserve"> if it has a </w:t>
-      </w:r>
-      <w:r>
-        <w:rPr>
-          <w:b/>
-          <w:bCs/>
-          <w:sz w:val="16"/>
-          <w:szCs w:val="16"/>
-          <w:u w:val="single"/>
-        </w:rPr>
-        <w:t>damaged cord or plug</w:t>
-      </w:r>
-      <w:r>
-        <w:rPr>
-          <w:sz w:val="16"/>
-          <w:szCs w:val="16"/>
-          <w:u w:val="single"/>
-        </w:rPr>
-        <w:t xml:space="preserve">, if it is </w:t>
-      </w:r>
-      <w:r>
-        <w:rPr>
-          <w:b/>
-          <w:bCs/>
-          <w:sz w:val="16"/>
-          <w:szCs w:val="16"/>
-          <w:u w:val="single"/>
-        </w:rPr>
-        <w:t>not working properly</w:t>
-      </w:r>
-      <w:r>
-        <w:rPr>
-          <w:sz w:val="16"/>
-          <w:szCs w:val="16"/>
-          <w:u w:val="single"/>
-        </w:rPr>
-        <w:t xml:space="preserve">, or if </w:t>
-      </w:r>
-      <w:r>
-        <w:rPr>
-          <w:b/>
-          <w:bCs/>
-          <w:sz w:val="16"/>
-          <w:szCs w:val="16"/>
-          <w:u w:val="single"/>
-        </w:rPr>
-        <w:t>it has been damaged or dropped</w:t>
+        <w:t xml:space="preserve"> </w:t>
+      </w:r>
+      <w:r>
+        <w:rPr>
+          <w:b/>
+          <w:bCs/>
+          <w:sz w:val="16"/>
+          <w:szCs w:val="16"/>
+          <w:u w:val="single"/>
+        </w:rPr>
+        <w:t>if it has a damaged cord or plug</w:t>
+      </w:r>
+      <w:r>
+        <w:rPr>
+          <w:sz w:val="16"/>
+          <w:szCs w:val="16"/>
+          <w:u w:val="single"/>
+        </w:rPr>
+        <w:t xml:space="preserve">, </w:t>
+      </w:r>
+      <w:r>
+        <w:rPr>
+          <w:b/>
+          <w:bCs/>
+          <w:sz w:val="16"/>
+          <w:szCs w:val="16"/>
+          <w:u w:val="single"/>
+        </w:rPr>
+        <w:t>if it is not working properly</w:t>
+      </w:r>
+      <w:r>
+        <w:rPr>
+          <w:sz w:val="16"/>
+          <w:szCs w:val="16"/>
+          <w:u w:val="single"/>
+        </w:rPr>
+        <w:t xml:space="preserve">, or </w:t>
+      </w:r>
+      <w:r>
+        <w:rPr>
+          <w:b/>
+          <w:bCs/>
+          <w:sz w:val="16"/>
+          <w:szCs w:val="16"/>
+          <w:u w:val="single"/>
+        </w:rPr>
+        <w:t>if it has been damaged or dropped</w:t>
       </w:r>
       <w:r>
         <w:rPr>
@@ -461,6 +461,212 @@
           <w:szCs w:val="16"/>
           <w:u w:val="single"/>
         </w:rPr>
+        <w:t xml:space="preserve"> </w:t>
+      </w:r>
+      <w:r>
+        <w:rPr>
+          <w:b/>
+          <w:bCs/>
+          <w:sz w:val="16"/>
+          <w:szCs w:val="16"/>
+          <w:u w:val="single"/>
+        </w:rPr>
+        <w:t>when appliance is operated in the “PAN BROWN” mode</w:t>
+      </w:r>
+      <w:r>
+        <w:rPr>
+          <w:sz w:val="16"/>
+          <w:szCs w:val="16"/>
+        </w:rPr>
+        <w:t xml:space="preserve">. </w:t>
+      </w:r>
+    </w:p>
+    <w:p>
+      <w:pPr>
+        <w:rPr>
+          <w:sz w:val="16"/>
+          <w:szCs w:val="16"/>
+        </w:rPr>
+      </w:pPr>
+      <w:r>
+        <w:rPr>
+          <w:i/>
+          <w:iCs/>
+          <w:sz w:val="16"/>
+          <w:szCs w:val="16"/>
+          <w:u w:val="single"/>
+        </w:rPr>
+        <w:t>Do not cover racks or any other part of the oven with metal foil</w:t>
+      </w:r>
+      <w:r>
+        <w:rPr>
+          <w:sz w:val="16"/>
+          <w:szCs w:val="16"/>
+        </w:rPr>
+        <w:t xml:space="preserve">. </w:t>
+      </w:r>
+    </w:p>
+    <w:p>
+      <w:pPr>
+        <w:rPr>
+          <w:sz w:val="16"/>
+          <w:szCs w:val="16"/>
+        </w:rPr>
+      </w:pPr>
+      <w:r>
+        <w:rPr>
+          <w:sz w:val="16"/>
+          <w:szCs w:val="16"/>
+          <w:u w:val="single"/>
+        </w:rPr>
+        <w:t xml:space="preserve">To </w:t>
+      </w:r>
+      <w:r>
+        <w:rPr>
+          <w:b/>
+          <w:bCs/>
+          <w:sz w:val="16"/>
+          <w:szCs w:val="16"/>
+          <w:u w:val="single"/>
+        </w:rPr>
+        <w:t>reduce the risk of injury to persons</w:t>
+      </w:r>
+      <w:r>
+        <w:rPr>
+          <w:sz w:val="16"/>
+          <w:szCs w:val="16"/>
+          <w:u w:val="single"/>
+        </w:rPr>
+        <w:t xml:space="preserve">: – </w:t>
+      </w:r>
+      <w:r>
+        <w:rPr>
+          <w:i/>
+          <w:iCs/>
+          <w:sz w:val="16"/>
+          <w:szCs w:val="16"/>
+          <w:u w:val="single"/>
+        </w:rPr>
+        <w:t>Do not overheat the liquid</w:t>
+      </w:r>
+      <w:r>
+        <w:rPr>
+          <w:sz w:val="16"/>
+          <w:szCs w:val="16"/>
+          <w:u w:val="single"/>
+        </w:rPr>
+        <w:t xml:space="preserve">. – </w:t>
+      </w:r>
+      <w:r>
+        <w:rPr>
+          <w:i/>
+          <w:iCs/>
+          <w:sz w:val="16"/>
+          <w:szCs w:val="16"/>
+          <w:u w:val="single"/>
+        </w:rPr>
+        <w:t>Stir the liquid both before and halfway through heating it</w:t>
+      </w:r>
+      <w:r>
+        <w:rPr>
+          <w:sz w:val="16"/>
+          <w:szCs w:val="16"/>
+        </w:rPr>
+        <w:t xml:space="preserve">. </w:t>
+      </w:r>
+    </w:p>
+    <w:p>
+      <w:pPr>
+        <w:rPr>
+          <w:sz w:val="16"/>
+          <w:szCs w:val="16"/>
+        </w:rPr>
+      </w:pPr>
+      <w:r>
+        <w:rPr>
+          <w:i/>
+          <w:iCs/>
+          <w:sz w:val="16"/>
+          <w:szCs w:val="16"/>
+          <w:u w:val="single"/>
+        </w:rPr>
+        <w:t>Do not use straight-sided containers with narrow necks</w:t>
+      </w:r>
+      <w:r>
+        <w:rPr>
+          <w:sz w:val="16"/>
+          <w:szCs w:val="16"/>
+        </w:rPr>
+        <w:t>.</w:t>
+      </w:r>
+    </w:p>
+    <w:p>
+      <w:pPr>
+        <w:rPr>
+          <w:sz w:val="16"/>
+          <w:szCs w:val="16"/>
+        </w:rPr>
+      </w:pPr>
+      <w:r>
+        <w:rPr>
+          <w:b/>
+          <w:bCs/>
+          <w:sz w:val="16"/>
+          <w:szCs w:val="16"/>
+          <w:u w:val="single"/>
+        </w:rPr>
+        <w:t>After heating</w:t>
+      </w:r>
+      <w:r>
+        <w:rPr>
+          <w:sz w:val="16"/>
+          <w:szCs w:val="16"/>
+          <w:u w:val="single"/>
+        </w:rPr>
+        <w:t xml:space="preserve">, </w:t>
+      </w:r>
+      <w:r>
+        <w:rPr>
+          <w:i/>
+          <w:iCs/>
+          <w:sz w:val="16"/>
+          <w:szCs w:val="16"/>
+          <w:u w:val="single"/>
+        </w:rPr>
+        <w:t>allow the container to stand in the microwave oven for a short time before removing the container</w:t>
+      </w:r>
+      <w:r>
+        <w:rPr>
+          <w:sz w:val="16"/>
+          <w:szCs w:val="16"/>
+        </w:rPr>
+        <w:t>. –</w:t>
+      </w:r>
+    </w:p>
+    <w:p>
+      <w:pPr>
+        <w:rPr>
+          <w:rFonts w:ascii="Arial" w:hAnsi="Arial" w:cs="Arial"/>
+          <w:sz w:val="16"/>
+          <w:szCs w:val="16"/>
+        </w:rPr>
+      </w:pPr>
+      <w:r>
+        <w:rPr>
+          <w:i/>
+          <w:iCs/>
+          <w:sz w:val="16"/>
+          <w:szCs w:val="16"/>
+          <w:u w:val="single"/>
+        </w:rPr>
+        <w:t>Use extreme care</w:t>
+      </w:r>
+      <w:r>
+        <w:rPr>
+          <w:sz w:val="16"/>
+          <w:szCs w:val="16"/>
+          <w:u w:val="single"/>
+        </w:rPr>
         <w:t xml:space="preserve"> when </w:t>
       </w:r>
       <w:r>
@@ -471,39 +677,64 @@
           <w:szCs w:val="16"/>
           <w:u w:val="single"/>
         </w:rPr>
-        <w:t>appliance is operated in the “PAN BROWN” mode</w:t>
-      </w:r>
-      <w:r>
-        <w:rPr>
-          <w:sz w:val="16"/>
-          <w:szCs w:val="16"/>
-        </w:rPr>
-        <w:t xml:space="preserve">. </w:t>
-      </w:r>
-    </w:p>
-    <w:p>
-      <w:pPr>
-        <w:rPr>
-          <w:sz w:val="16"/>
-          <w:szCs w:val="16"/>
-        </w:rPr>
-      </w:pPr>
-      <w:r>
-        <w:rPr>
-          <w:i/>
-          <w:iCs/>
-          <w:sz w:val="16"/>
-          <w:szCs w:val="16"/>
-          <w:u w:val="single"/>
-        </w:rPr>
-        <w:t>Do not cover racks or any other part of the oven with metal foil</w:t>
-      </w:r>
-      <w:r>
-        <w:rPr>
-          <w:sz w:val="16"/>
-          <w:szCs w:val="16"/>
-        </w:rPr>
-        <w:t xml:space="preserve">. </w:t>
+        <w:t>inserting a spoon or other utensil into the container</w:t>
+      </w:r>
+      <w:r>
+        <w:rPr>
+          <w:sz w:val="16"/>
+          <w:szCs w:val="16"/>
+        </w:rPr>
+        <w:t xml:space="preserve">. </w:t>
+      </w:r>
+    </w:p>
+    <w:p>
+      <w:pPr>
+        <w:rPr>
+          <w:sz w:val="16"/>
+          <w:szCs w:val="16"/>
+        </w:rPr>
+      </w:pPr>
+      <w:r>
+        <w:rPr>
+          <w:i/>
+          <w:iCs/>
+          <w:sz w:val="16"/>
+          <w:szCs w:val="16"/>
+          <w:u w:val="single"/>
+        </w:rPr>
+        <w:t>Do not store the microwave oven outdoors</w:t>
+      </w:r>
+      <w:r>
+        <w:rPr>
+          <w:sz w:val="16"/>
+          <w:szCs w:val="16"/>
+        </w:rPr>
+        <w:t>.</w:t>
+      </w:r>
+    </w:p>
+    <w:p>
+      <w:pPr>
+        <w:rPr>
+          <w:sz w:val="16"/>
+          <w:szCs w:val="16"/>
+        </w:rPr>
+      </w:pPr>
+      <w:r>
+        <w:rPr>
+          <w:i/>
+          <w:iCs/>
+          <w:sz w:val="16"/>
+          <w:szCs w:val="16"/>
+          <w:u w:val="single"/>
+        </w:rPr>
+        <w:t>Do not use this product near water</w:t>
+      </w:r>
+      <w:r>
+        <w:rPr>
+          <w:sz w:val="16"/>
+          <w:szCs w:val="16"/>
+        </w:rPr>
+        <w:t xml:space="preserve"> </w:t>
       </w:r>
     </w:p>
     <w:p>
@@ -523,13 +754,13 @@
       </w:r>
       <w:r>
         <w:rPr>
-          <w:b/>
-          <w:bCs/>
-          <w:sz w:val="16"/>
-          <w:szCs w:val="16"/>
-          <w:u w:val="single"/>
-        </w:rPr>
-        <w:t>reduce the risk of injury to persons</w:t>
+          <w:i/>
+          <w:iCs/>
+          <w:sz w:val="16"/>
+          <w:szCs w:val="16"/>
+          <w:u w:val="single"/>
+        </w:rPr>
+        <w:t>reduce the risk of fire in the oven cavity</w:t>
       </w:r>
       <w:r>
         <w:rPr>
@@ -541,81 +772,118 @@
       </w:r>
       <w:r>
         <w:rPr>
-          <w:i/>
-          <w:iCs/>
-          <w:sz w:val="16"/>
-          <w:szCs w:val="16"/>
-          <w:u w:val="single"/>
-        </w:rPr>
-        <w:t>Do not overheat the liquid</w:t>
-      </w:r>
-      <w:r>
-        <w:rPr>
-          <w:sz w:val="16"/>
-          <w:szCs w:val="16"/>
-          <w:u w:val="single"/>
-        </w:rPr>
-        <w:t xml:space="preserve">. – </w:t>
-      </w:r>
-      <w:r>
-        <w:rPr>
-          <w:i/>
-          <w:iCs/>
-          <w:sz w:val="16"/>
-          <w:szCs w:val="16"/>
-          <w:u w:val="single"/>
-        </w:rPr>
-        <w:t>Stir the liquid both before and halfway through heating it</w:t>
-      </w:r>
-      <w:r>
-        <w:rPr>
-          <w:sz w:val="16"/>
-          <w:szCs w:val="16"/>
-        </w:rPr>
-        <w:t xml:space="preserve">. </w:t>
-      </w:r>
-    </w:p>
-    <w:p>
-      <w:pPr>
-        <w:rPr>
-          <w:sz w:val="16"/>
-          <w:szCs w:val="16"/>
-        </w:rPr>
-      </w:pPr>
-      <w:r>
-        <w:rPr>
-          <w:i/>
-          <w:iCs/>
-          <w:sz w:val="16"/>
-          <w:szCs w:val="16"/>
-          <w:u w:val="single"/>
-        </w:rPr>
-        <w:t>Do not use straight-sided containers with narrow necks</w:t>
-      </w:r>
-      <w:r>
-        <w:rPr>
-          <w:sz w:val="16"/>
-          <w:szCs w:val="16"/>
-        </w:rPr>
-        <w:t>.</w:t>
-      </w:r>
-    </w:p>
-    <w:p>
-      <w:pPr>
-        <w:rPr>
-          <w:sz w:val="16"/>
-          <w:szCs w:val="16"/>
-        </w:rPr>
-      </w:pPr>
-      <w:r>
-        <w:rPr>
-          <w:b/>
-          <w:bCs/>
-          <w:sz w:val="16"/>
-          <w:szCs w:val="16"/>
-          <w:u w:val="single"/>
-        </w:rPr>
-        <w:t>After heating</w:t>
+          <w:b/>
+          <w:bCs/>
+          <w:sz w:val="16"/>
+          <w:szCs w:val="16"/>
+          <w:u w:val="single"/>
+        </w:rPr>
+        <w:t>Do not overcook food</w:t>
+      </w:r>
+      <w:r>
+        <w:rPr>
+          <w:sz w:val="16"/>
+          <w:szCs w:val="16"/>
+        </w:rPr>
+        <w:t xml:space="preserve">. </w:t>
+      </w:r>
+    </w:p>
+    <w:p>
+      <w:pPr>
+        <w:rPr>
+          <w:sz w:val="16"/>
+          <w:szCs w:val="16"/>
+          <w:u w:val="single"/>
+        </w:rPr>
+      </w:pPr>
+      <w:r>
+        <w:rPr>
+          <w:i/>
+          <w:iCs/>
+          <w:sz w:val="16"/>
+          <w:szCs w:val="16"/>
+          <w:u w:val="single"/>
+        </w:rPr>
+        <w:t>Carefully attend the microwave</w:t>
+      </w:r>
+      <w:r>
+        <w:rPr>
+          <w:sz w:val="16"/>
+          <w:szCs w:val="16"/>
+          <w:u w:val="single"/>
+        </w:rPr>
+        <w:t xml:space="preserve"> oven </w:t>
+      </w:r>
+      <w:r>
+        <w:rPr>
+          <w:b/>
+          <w:bCs/>
+          <w:sz w:val="16"/>
+          <w:szCs w:val="16"/>
+          <w:u w:val="single"/>
+        </w:rPr>
+        <w:t>if paper, plastic, or other combustible</w:t>
+      </w:r>
+      <w:r>
+        <w:rPr>
+          <w:b/>
+          <w:bCs/>
+          <w:sz w:val="16"/>
+          <w:szCs w:val="16"/>
+          <w:u w:val="single"/>
+        </w:rPr>
+        <w:t xml:space="preserve"> materials are placed inside the oven</w:t>
+      </w:r>
+      <w:r>
+        <w:rPr>
+          <w:sz w:val="16"/>
+          <w:szCs w:val="16"/>
+          <w:u w:val="single"/>
+        </w:rPr>
+        <w:t xml:space="preserve"> to facilitate cooking. </w:t>
+      </w:r>
+    </w:p>
+    <w:p>
+      <w:pPr>
+        <w:rPr>
+          <w:sz w:val="16"/>
+          <w:szCs w:val="16"/>
+        </w:rPr>
+      </w:pPr>
+      <w:r>
+        <w:rPr>
+          <w:i/>
+          <w:iCs/>
+          <w:sz w:val="16"/>
+          <w:szCs w:val="16"/>
+          <w:u w:val="single"/>
+        </w:rPr>
+        <w:t>Remove wire twist-ties from paper or plastic bags before placing bags in oven</w:t>
+      </w:r>
+      <w:r>
+        <w:rPr>
+          <w:sz w:val="16"/>
+          <w:szCs w:val="16"/>
+        </w:rPr>
+        <w:t xml:space="preserve">. </w:t>
+      </w:r>
+    </w:p>
+    <w:p>
+      <w:pPr>
+        <w:rPr>
+          <w:sz w:val="16"/>
+          <w:szCs w:val="16"/>
+        </w:rPr>
+      </w:pPr>
+      <w:r>
+        <w:rPr>
+          <w:b/>
+          <w:bCs/>
+          <w:sz w:val="16"/>
+          <w:szCs w:val="16"/>
+          <w:u w:val="single"/>
+        </w:rPr>
+        <w:t>If materials inside the oven should ignite</w:t>
       </w:r>
       <w:r>
         <w:rPr>
@@ -633,14 +901,78 @@
           <w:szCs w:val="16"/>
           <w:u w:val="single"/>
         </w:rPr>
-        <w:t>allow the container to stand in the microwave oven for a short time before removing the container</w:t>
-      </w:r>
-      <w:r>
-        <w:rPr>
-          <w:sz w:val="16"/>
-          <w:szCs w:val="16"/>
-        </w:rPr>
-        <w:t>. –</w:t>
+        <w:t>keep oven door closed, turn oven off, and disconnect the power cord, or shut off power at the fuse or circuit breaker panel</w:t>
+      </w:r>
+      <w:r>
+        <w:rPr>
+          <w:sz w:val="16"/>
+          <w:szCs w:val="16"/>
+        </w:rPr>
+        <w:t xml:space="preserve">. </w:t>
+      </w:r>
+    </w:p>
+    <w:p>
+      <w:pPr>
+        <w:rPr>
+          <w:sz w:val="16"/>
+          <w:szCs w:val="16"/>
+        </w:rPr>
+      </w:pPr>
+      <w:r>
+        <w:rPr>
+          <w:i/>
+          <w:iCs/>
+          <w:sz w:val="16"/>
+          <w:szCs w:val="16"/>
+          <w:u w:val="single"/>
+        </w:rPr>
+        <w:t>Do not use the cavity for storage purposes</w:t>
+      </w:r>
+      <w:r>
+        <w:rPr>
+          <w:sz w:val="16"/>
+          <w:szCs w:val="16"/>
+        </w:rPr>
+        <w:t xml:space="preserve">. </w:t>
+      </w:r>
+    </w:p>
+    <w:p>
+      <w:pPr>
+        <w:rPr>
+          <w:b/>
+          <w:bCs/>
+          <w:sz w:val="16"/>
+          <w:szCs w:val="16"/>
+          <w:u w:val="single"/>
+        </w:rPr>
+      </w:pPr>
+      <w:r>
+        <w:rPr>
+          <w:i/>
+          <w:iCs/>
+          <w:sz w:val="16"/>
+          <w:szCs w:val="16"/>
+          <w:u w:val="single"/>
+        </w:rPr>
+        <w:t>Do not leave paper products, cooking utensils, or food in the cavity</w:t>
+      </w:r>
+      <w:r>
+        <w:rPr>
+          <w:sz w:val="16"/>
+          <w:szCs w:val="16"/>
+          <w:u w:val="single"/>
+        </w:rPr>
+        <w:t xml:space="preserve"> when </w:t>
+      </w:r>
+      <w:r>
+        <w:rPr>
+          <w:b/>
+          <w:bCs/>
+          <w:sz w:val="16"/>
+          <w:szCs w:val="16"/>
+          <w:u w:val="single"/>
+        </w:rPr>
+        <w:t>not in use</w:t>
       </w:r>
     </w:p>
     <w:p>
@@ -653,510 +985,190 @@
       </w:pPr>
       <w:r>
         <w:rPr>
-          <w:i/>
-          <w:iCs/>
-          <w:sz w:val="16"/>
-          <w:szCs w:val="16"/>
-          <w:u w:val="single"/>
-        </w:rPr>
-        <w:t>Use extreme care</w:t>
-      </w:r>
-      <w:r>
-        <w:rPr>
-          <w:sz w:val="16"/>
-          <w:szCs w:val="16"/>
-          <w:u w:val="single"/>
-        </w:rPr>
-        <w:t xml:space="preserve"> when </w:t>
-      </w:r>
-      <w:r>
-        <w:rPr>
-          <w:b/>
-          <w:bCs/>
-          <w:sz w:val="16"/>
-          <w:szCs w:val="16"/>
-          <w:u w:val="single"/>
-        </w:rPr>
-        <w:t>inserting a spoon or other utensil into the container</w:t>
-      </w:r>
-      <w:r>
-        <w:rPr>
-          <w:sz w:val="16"/>
-          <w:szCs w:val="16"/>
-        </w:rPr>
-        <w:t xml:space="preserve">. </w:t>
-      </w:r>
-    </w:p>
-    <w:p>
-      <w:pPr>
-        <w:rPr>
-          <w:sz w:val="16"/>
-          <w:szCs w:val="16"/>
-        </w:rPr>
-      </w:pPr>
-      <w:r>
-        <w:rPr>
-          <w:i/>
-          <w:iCs/>
-          <w:sz w:val="16"/>
-          <w:szCs w:val="16"/>
-          <w:u w:val="single"/>
-        </w:rPr>
-        <w:t>Do not store the microwave oven outdoors</w:t>
-      </w:r>
-      <w:r>
-        <w:rPr>
-          <w:sz w:val="16"/>
-          <w:szCs w:val="16"/>
-        </w:rPr>
-        <w:t>.</w:t>
-      </w:r>
-    </w:p>
-    <w:p>
-      <w:pPr>
-        <w:rPr>
-          <w:sz w:val="16"/>
-          <w:szCs w:val="16"/>
-        </w:rPr>
-      </w:pPr>
-      <w:r>
-        <w:rPr>
-          <w:i/>
-          <w:iCs/>
-          <w:sz w:val="16"/>
-          <w:szCs w:val="16"/>
-          <w:u w:val="single"/>
-        </w:rPr>
-        <w:t>Do not use this product near water</w:t>
-      </w:r>
-      <w:r>
-        <w:rPr>
-          <w:sz w:val="16"/>
-          <w:szCs w:val="16"/>
+          <w:b/>
+          <w:bCs/>
+          <w:sz w:val="16"/>
+          <w:szCs w:val="16"/>
+          <w:u w:val="single"/>
+        </w:rPr>
+        <w:t>To avoid damage to the microwave oven</w:t>
+      </w:r>
+      <w:r>
+        <w:rPr>
+          <w:sz w:val="16"/>
+          <w:szCs w:val="16"/>
+          <w:u w:val="single"/>
+        </w:rPr>
+        <w:t xml:space="preserve">, </w:t>
+      </w:r>
+      <w:r>
+        <w:rPr>
+          <w:i/>
+          <w:iCs/>
+          <w:sz w:val="16"/>
+          <w:szCs w:val="16"/>
+          <w:u w:val="single"/>
+        </w:rPr>
+        <w:t>do not lean on or allow children to swing on the microwave oven door</w:t>
+      </w:r>
+      <w:r>
+        <w:rPr>
+          <w:sz w:val="16"/>
+          <w:szCs w:val="16"/>
+        </w:rPr>
+        <w:t xml:space="preserve">. </w:t>
+      </w:r>
+    </w:p>
+    <w:p>
+      <w:pPr>
+        <w:rPr>
+          <w:rFonts w:ascii="Arial" w:hAnsi="Arial" w:cs="Arial"/>
+          <w:sz w:val="16"/>
+          <w:szCs w:val="16"/>
+        </w:rPr>
+      </w:pPr>
+      <w:r>
+        <w:rPr>
+          <w:b/>
+          <w:bCs/>
+          <w:sz w:val="16"/>
+          <w:szCs w:val="16"/>
+          <w:u w:val="single"/>
+        </w:rPr>
+        <w:t>To avoid damage to the microwave oven</w:t>
+      </w:r>
+      <w:r>
+        <w:rPr>
+          <w:sz w:val="16"/>
+          <w:szCs w:val="16"/>
+          <w:u w:val="single"/>
+        </w:rPr>
+        <w:t xml:space="preserve">, </w:t>
+      </w:r>
+      <w:r>
+        <w:rPr>
+          <w:i/>
+          <w:iCs/>
+          <w:sz w:val="16"/>
+          <w:szCs w:val="16"/>
+          <w:u w:val="single"/>
+        </w:rPr>
+        <w:t>do not operate microwave oven when it is empty</w:t>
+      </w:r>
+      <w:r>
+        <w:rPr>
+          <w:sz w:val="16"/>
+          <w:szCs w:val="16"/>
+        </w:rPr>
+        <w:t xml:space="preserve">. </w:t>
+      </w:r>
+    </w:p>
+    <w:p>
+      <w:pPr>
+        <w:rPr>
+          <w:sz w:val="16"/>
+          <w:szCs w:val="16"/>
+        </w:rPr>
+      </w:pPr>
+      <w:r>
+        <w:rPr>
+          <w:i/>
+          <w:iCs/>
+          <w:sz w:val="16"/>
+          <w:szCs w:val="16"/>
+          <w:u w:val="single"/>
+        </w:rPr>
+        <w:t>Baby bottles and baby food jars should not be heated in microwave oven</w:t>
+      </w:r>
+      <w:r>
+        <w:rPr>
+          <w:sz w:val="16"/>
+          <w:szCs w:val="16"/>
+        </w:rPr>
+        <w:t xml:space="preserve">. </w:t>
+      </w:r>
+    </w:p>
+    <w:p>
+      <w:pPr>
+        <w:rPr>
+          <w:rFonts w:ascii="Arial" w:hAnsi="Arial" w:cs="Arial"/>
+          <w:sz w:val="16"/>
+          <w:szCs w:val="16"/>
+        </w:rPr>
+      </w:pPr>
+      <w:r>
+        <w:rPr>
+          <w:i/>
+          <w:iCs/>
+          <w:sz w:val="16"/>
+          <w:szCs w:val="16"/>
+          <w:u w:val="single"/>
+        </w:rPr>
+        <w:t>Clothes, flowers, fruit, herbs, wood, gourds, paper, including brown paper bags and newspaper, should not be dried in microwave oven</w:t>
+      </w:r>
+      <w:r>
+        <w:rPr>
+          <w:sz w:val="16"/>
+          <w:szCs w:val="16"/>
+        </w:rPr>
+        <w:t xml:space="preserve">. </w:t>
+      </w:r>
+    </w:p>
+    <w:p>
+      <w:pPr>
+        <w:rPr>
+          <w:rFonts w:ascii="Arial" w:hAnsi="Arial" w:cs="Arial"/>
+          <w:sz w:val="16"/>
+          <w:szCs w:val="16"/>
+        </w:rPr>
+      </w:pPr>
+      <w:r>
+        <w:rPr>
+          <w:i/>
+          <w:iCs/>
+          <w:sz w:val="16"/>
+          <w:szCs w:val="16"/>
+          <w:u w:val="single"/>
+        </w:rPr>
+        <w:t xml:space="preserve">Use oven mitts or </w:t>
+      </w:r>
+      <w:r>
+        <w:rPr>
+          <w:i/>
+          <w:iCs/>
+          <w:sz w:val="16"/>
+          <w:szCs w:val="16"/>
+          <w:u w:val="single"/>
+        </w:rPr>
+        <w:t>potholders</w:t>
+      </w:r>
+      <w:r>
+        <w:rPr>
+          <w:sz w:val="16"/>
+          <w:szCs w:val="16"/>
+          <w:u w:val="single"/>
         </w:rPr>
         <w:t xml:space="preserve"> </w:t>
       </w:r>
-    </w:p>
-    <w:p>
-      <w:pPr>
-        <w:rPr>
-          <w:sz w:val="16"/>
-          <w:szCs w:val="16"/>
-        </w:rPr>
-      </w:pPr>
-      <w:r>
-        <w:rPr>
-          <w:sz w:val="16"/>
-          <w:szCs w:val="16"/>
-          <w:u w:val="single"/>
-        </w:rPr>
-        <w:t xml:space="preserve">To </w:t>
-      </w:r>
-      <w:r>
-        <w:rPr>
-          <w:i/>
-          <w:iCs/>
-          <w:sz w:val="16"/>
-          <w:szCs w:val="16"/>
-          <w:u w:val="single"/>
-        </w:rPr>
-        <w:t>reduce the risk of fire in the oven cavity</w:t>
-      </w:r>
-      <w:r>
-        <w:rPr>
-          <w:sz w:val="16"/>
-          <w:szCs w:val="16"/>
-          <w:u w:val="single"/>
-        </w:rPr>
-        <w:t xml:space="preserve">: – </w:t>
-      </w:r>
-      <w:r>
-        <w:rPr>
-          <w:b/>
-          <w:bCs/>
-          <w:sz w:val="16"/>
-          <w:szCs w:val="16"/>
-          <w:u w:val="single"/>
-        </w:rPr>
-        <w:t>Do not overcook food</w:t>
-      </w:r>
-      <w:r>
-        <w:rPr>
-          <w:sz w:val="16"/>
-          <w:szCs w:val="16"/>
-        </w:rPr>
-        <w:t xml:space="preserve">. </w:t>
-      </w:r>
-    </w:p>
-    <w:p>
-      <w:pPr>
-        <w:rPr>
-          <w:sz w:val="16"/>
-          <w:szCs w:val="16"/>
-          <w:u w:val="single"/>
-        </w:rPr>
-      </w:pPr>
-      <w:r>
-        <w:rPr>
-          <w:i/>
-          <w:iCs/>
-          <w:sz w:val="16"/>
-          <w:szCs w:val="16"/>
-          <w:u w:val="single"/>
-        </w:rPr>
-        <w:t>Carefully attend the microwave</w:t>
-      </w:r>
-      <w:r>
-        <w:rPr>
-          <w:sz w:val="16"/>
-          <w:szCs w:val="16"/>
-          <w:u w:val="single"/>
-        </w:rPr>
-        <w:t xml:space="preserve"> oven if </w:t>
-      </w:r>
-      <w:r>
-        <w:rPr>
-          <w:b/>
-          <w:bCs/>
-          <w:sz w:val="16"/>
-          <w:szCs w:val="16"/>
-          <w:u w:val="single"/>
-        </w:rPr>
-        <w:t>paper, plastic, or other combustible materials are placed inside the oven</w:t>
-      </w:r>
-      <w:r>
-        <w:rPr>
-          <w:sz w:val="16"/>
-          <w:szCs w:val="16"/>
-          <w:u w:val="single"/>
-        </w:rPr>
-        <w:t xml:space="preserve"> to facilitate cooking. </w:t>
-      </w:r>
-    </w:p>
-    <w:p>
-      <w:pPr>
-        <w:rPr>
-          <w:sz w:val="16"/>
-          <w:szCs w:val="16"/>
-        </w:rPr>
-      </w:pPr>
-      <w:r>
-        <w:rPr>
-          <w:i/>
-          <w:iCs/>
-          <w:sz w:val="16"/>
-          <w:szCs w:val="16"/>
-          <w:u w:val="single"/>
-        </w:rPr>
-        <w:t>Remove wire twist-ties from paper or plastic bags before placing bags in oven</w:t>
-      </w:r>
-      <w:r>
-        <w:rPr>
-          <w:sz w:val="16"/>
-          <w:szCs w:val="16"/>
-        </w:rPr>
-        <w:t xml:space="preserve">. </w:t>
-      </w:r>
-    </w:p>
-    <w:p>
-      <w:pPr>
-        <w:rPr>
-          <w:sz w:val="16"/>
-          <w:szCs w:val="16"/>
-        </w:rPr>
-      </w:pPr>
-      <w:r>
-        <w:rPr>
-          <w:sz w:val="16"/>
-          <w:szCs w:val="16"/>
-          <w:u w:val="single"/>
-        </w:rPr>
-        <w:t xml:space="preserve">If </w:t>
-      </w:r>
-      <w:r>
-        <w:rPr>
-          <w:b/>
-          <w:bCs/>
-          <w:sz w:val="16"/>
-          <w:szCs w:val="16"/>
-          <w:u w:val="single"/>
-        </w:rPr>
-        <w:t>materials inside the oven should ignite</w:t>
-      </w:r>
-      <w:r>
-        <w:rPr>
-          <w:sz w:val="16"/>
-          <w:szCs w:val="16"/>
-          <w:u w:val="single"/>
-        </w:rPr>
-        <w:t xml:space="preserve">, </w:t>
-      </w:r>
-      <w:r>
-        <w:rPr>
-          <w:i/>
-          <w:iCs/>
-          <w:sz w:val="16"/>
-          <w:szCs w:val="16"/>
-          <w:u w:val="single"/>
-        </w:rPr>
-        <w:t>keep oven door closed, turn oven off, and disconnect the power cord, or shut off power at the fuse or circuit breaker panel</w:t>
-      </w:r>
-      <w:r>
-        <w:rPr>
-          <w:sz w:val="16"/>
-          <w:szCs w:val="16"/>
-        </w:rPr>
-        <w:t xml:space="preserve">. </w:t>
-      </w:r>
-    </w:p>
-    <w:p>
-      <w:pPr>
-        <w:rPr>
-          <w:sz w:val="16"/>
-          <w:szCs w:val="16"/>
-        </w:rPr>
-      </w:pPr>
-      <w:r>
-        <w:rPr>
-          <w:i/>
-          <w:iCs/>
-          <w:sz w:val="16"/>
-          <w:szCs w:val="16"/>
-          <w:u w:val="single"/>
-        </w:rPr>
-        <w:t>Do not use the cavity for storage purposes</w:t>
-      </w:r>
-      <w:r>
-        <w:rPr>
-          <w:sz w:val="16"/>
-          <w:szCs w:val="16"/>
-        </w:rPr>
-        <w:t xml:space="preserve">. </w:t>
-      </w:r>
-    </w:p>
-    <w:p>
-      <w:pPr>
-        <w:rPr>
-          <w:b/>
-          <w:bCs/>
-          <w:sz w:val="16"/>
-          <w:szCs w:val="16"/>
-          <w:u w:val="single"/>
-        </w:rPr>
-      </w:pPr>
-      <w:r>
-        <w:rPr>
-          <w:i/>
-          <w:iCs/>
-          <w:sz w:val="16"/>
-          <w:szCs w:val="16"/>
-          <w:u w:val="single"/>
-        </w:rPr>
-        <w:t>Do not leave paper products, cooking utensils, or food in the cavity</w:t>
-      </w:r>
-      <w:r>
-        <w:rPr>
-          <w:sz w:val="16"/>
-          <w:szCs w:val="16"/>
-          <w:u w:val="single"/>
-        </w:rPr>
-        <w:t xml:space="preserve"> when </w:t>
-      </w:r>
-      <w:r>
-        <w:rPr>
-          <w:b/>
-          <w:bCs/>
-          <w:sz w:val="16"/>
-          <w:szCs w:val="16"/>
-          <w:u w:val="single"/>
-        </w:rPr>
-        <w:t>not in use</w:t>
-      </w:r>
-    </w:p>
-    <w:p>
-      <w:pPr>
-        <w:rPr>
-          <w:rFonts w:ascii="Arial" w:hAnsi="Arial" w:cs="Arial"/>
-          <w:sz w:val="16"/>
-          <w:szCs w:val="16"/>
-        </w:rPr>
-      </w:pPr>
-      <w:r>
-        <w:rPr>
-          <w:b/>
-          <w:bCs/>
-          <w:sz w:val="16"/>
-          <w:szCs w:val="16"/>
-          <w:u w:val="single"/>
-        </w:rPr>
-        <w:t>To avoid damage to the microwave oven</w:t>
-      </w:r>
-      <w:r>
-        <w:rPr>
-          <w:sz w:val="16"/>
-          <w:szCs w:val="16"/>
-          <w:u w:val="single"/>
-        </w:rPr>
-        <w:t xml:space="preserve">, </w:t>
-      </w:r>
-      <w:r>
-        <w:rPr>
-          <w:i/>
-          <w:iCs/>
-          <w:sz w:val="16"/>
-          <w:szCs w:val="16"/>
-          <w:u w:val="single"/>
-        </w:rPr>
-        <w:t>do not lean on or allow children to swing on the microwave oven door</w:t>
-      </w:r>
-      <w:r>
-        <w:rPr>
-          <w:sz w:val="16"/>
-          <w:szCs w:val="16"/>
-        </w:rPr>
-        <w:t xml:space="preserve">. </w:t>
-      </w:r>
-    </w:p>
-    <w:p>
-      <w:pPr>
-        <w:rPr>
-          <w:rFonts w:ascii="Arial" w:hAnsi="Arial" w:cs="Arial"/>
-          <w:sz w:val="16"/>
-          <w:szCs w:val="16"/>
-        </w:rPr>
-      </w:pPr>
-      <w:r>
-        <w:rPr>
-          <w:b/>
-          <w:bCs/>
-          <w:sz w:val="16"/>
-          <w:szCs w:val="16"/>
-          <w:u w:val="single"/>
-        </w:rPr>
-        <w:t>To avoid damage to the microwave oven</w:t>
-      </w:r>
-      <w:r>
-        <w:rPr>
-          <w:sz w:val="16"/>
-          <w:szCs w:val="16"/>
-          <w:u w:val="single"/>
-        </w:rPr>
-        <w:t xml:space="preserve">, </w:t>
-      </w:r>
-      <w:r>
-        <w:rPr>
-          <w:i/>
-          <w:iCs/>
-          <w:sz w:val="16"/>
-          <w:szCs w:val="16"/>
-          <w:u w:val="single"/>
-        </w:rPr>
-        <w:t>do not operate microwave oven when it is empty</w:t>
-      </w:r>
-      <w:r>
-        <w:rPr>
-          <w:sz w:val="16"/>
-          <w:szCs w:val="16"/>
-        </w:rPr>
-        <w:t xml:space="preserve">. </w:t>
-      </w:r>
-    </w:p>
-    <w:p>
-      <w:pPr>
-        <w:rPr>
-          <w:sz w:val="16"/>
-          <w:szCs w:val="16"/>
-        </w:rPr>
-      </w:pPr>
-      <w:r>
-        <w:rPr>
-          <w:i/>
-          <w:iCs/>
-          <w:sz w:val="16"/>
-          <w:szCs w:val="16"/>
-          <w:u w:val="single"/>
-        </w:rPr>
-        <w:t>Baby bottles and baby food jars should not be heated in microwave oven</w:t>
-      </w:r>
-      <w:r>
-        <w:rPr>
-          <w:sz w:val="16"/>
-          <w:szCs w:val="16"/>
-        </w:rPr>
-        <w:t xml:space="preserve">. </w:t>
-      </w:r>
-    </w:p>
-    <w:p>
-      <w:pPr>
-        <w:rPr>
-          <w:rFonts w:ascii="Arial" w:hAnsi="Arial" w:cs="Arial"/>
-          <w:sz w:val="16"/>
-          <w:szCs w:val="16"/>
-        </w:rPr>
-      </w:pPr>
-      <w:r>
-        <w:rPr>
-          <w:i/>
-          <w:iCs/>
-          <w:sz w:val="16"/>
-          <w:szCs w:val="16"/>
-          <w:u w:val="single"/>
-        </w:rPr>
-        <w:t>Clothes, flowers, fruit, herbs, wood, gourds, paper, including brown paper bags and newspaper, should not be dried in microwave oven</w:t>
-      </w:r>
-      <w:r>
-        <w:rPr>
-          <w:sz w:val="16"/>
-          <w:szCs w:val="16"/>
-        </w:rPr>
-        <w:t xml:space="preserve">. </w:t>
-      </w:r>
-    </w:p>
-    <w:p>
-      <w:pPr>
-        <w:rPr>
-          <w:rFonts w:ascii="Arial" w:hAnsi="Arial" w:cs="Arial"/>
-          <w:sz w:val="16"/>
-          <w:szCs w:val="16"/>
-        </w:rPr>
-      </w:pPr>
-      <w:r>
-        <w:rPr>
-          <w:i/>
-          <w:iCs/>
-          <w:sz w:val="16"/>
-          <w:szCs w:val="16"/>
-          <w:u w:val="single"/>
-        </w:rPr>
-        <w:t xml:space="preserve">Use oven mitts or </w:t>
-      </w:r>
-      <w:r>
-        <w:rPr>
-          <w:i/>
-          <w:iCs/>
-          <w:sz w:val="16"/>
-          <w:szCs w:val="16"/>
-          <w:u w:val="single"/>
-        </w:rPr>
-        <w:t>potholders</w:t>
-      </w:r>
-      <w:r>
-        <w:rPr>
-          <w:sz w:val="16"/>
-          <w:szCs w:val="16"/>
-          <w:u w:val="single"/>
-        </w:rPr>
-        <w:t xml:space="preserve"> when </w:t>
-      </w:r>
-      <w:r>
-        <w:rPr>
-          <w:b/>
-          <w:bCs/>
-          <w:sz w:val="16"/>
-          <w:szCs w:val="16"/>
-          <w:u w:val="single"/>
-        </w:rPr>
-        <w:t>removing containers from microwave oven</w:t>
+      <w:r>
+        <w:rPr>
+          <w:b/>
+          <w:bCs/>
+          <w:sz w:val="16"/>
+          <w:szCs w:val="16"/>
+          <w:u w:val="single"/>
+        </w:rPr>
+        <w:t>when removing</w:t>
+      </w:r>
+      <w:r>
+        <w:rPr>
+          <w:b/>
+          <w:bCs/>
+          <w:sz w:val="16"/>
+          <w:szCs w:val="16"/>
+          <w:u w:val="single"/>
+        </w:rPr>
+        <w:t xml:space="preserve"> containers from microwave oven</w:t>
       </w:r>
       <w:r>
         <w:rPr>
@@ -1843,21 +1855,13 @@
       </w:pPr>
       <w:r>
         <w:rPr>
-          <w:sz w:val="16"/>
-          <w:szCs w:val="16"/>
-          <w:u w:val="single"/>
-        </w:rPr>
-        <w:t xml:space="preserve">If </w:t>
-      </w:r>
-      <w:r>
-        <w:rPr>
-          <w:b/>
-          <w:bCs/>
-          <w:sz w:val="16"/>
-          <w:szCs w:val="16"/>
-          <w:u w:val="single"/>
-        </w:rPr>
-        <w:t>not used properly</w:t>
+          <w:b/>
+          <w:bCs/>
+          <w:sz w:val="16"/>
+          <w:szCs w:val="16"/>
+          <w:u w:val="single"/>
+        </w:rPr>
+        <w:t>If not used properly</w:t>
       </w:r>
       <w:r>
         <w:rPr>
@@ -1939,21 +1943,23 @@
       </w:pPr>
       <w:r>
         <w:rPr>
-          <w:sz w:val="16"/>
-          <w:szCs w:val="16"/>
-          <w:u w:val="single"/>
-        </w:rPr>
-        <w:t xml:space="preserve">If </w:t>
-      </w:r>
-      <w:r>
-        <w:rPr>
-          <w:b/>
-          <w:bCs/>
-          <w:sz w:val="16"/>
-          <w:szCs w:val="16"/>
-          <w:u w:val="single"/>
-        </w:rPr>
-        <w:t>you do not want to continue cooking</w:t>
+          <w:b/>
+          <w:bCs/>
+          <w:sz w:val="16"/>
+          <w:szCs w:val="16"/>
+          <w:u w:val="single"/>
+        </w:rPr>
+        <w:t>If you do not want</w:t>
+      </w:r>
+      <w:r>
+        <w:rPr>
+          <w:b/>
+          <w:bCs/>
+          <w:sz w:val="16"/>
+          <w:szCs w:val="16"/>
+          <w:u w:val="single"/>
+        </w:rPr>
+        <w:t xml:space="preserve"> to continue cooking</w:t>
       </w:r>
       <w:r>
         <w:rPr>
@@ -2221,21 +2227,23 @@
       </w:pPr>
       <w:r>
         <w:rPr>
-          <w:sz w:val="16"/>
-          <w:szCs w:val="16"/>
-          <w:u w:val="single"/>
-        </w:rPr>
-        <w:t xml:space="preserve">If </w:t>
-      </w:r>
-      <w:r>
-        <w:rPr>
-          <w:b/>
-          <w:bCs/>
-          <w:sz w:val="16"/>
-          <w:szCs w:val="16"/>
-          <w:u w:val="single"/>
-        </w:rPr>
-        <w:t>food is foil wrapped</w:t>
+          <w:b/>
+          <w:bCs/>
+          <w:sz w:val="16"/>
+          <w:szCs w:val="16"/>
+          <w:u w:val="single"/>
+        </w:rPr>
+        <w:t>If food is foil</w:t>
+      </w:r>
+      <w:r>
+        <w:rPr>
+          <w:b/>
+          <w:bCs/>
+          <w:sz w:val="16"/>
+          <w:szCs w:val="16"/>
+          <w:u w:val="single"/>
+        </w:rPr>
+        <w:t xml:space="preserve"> wrapped</w:t>
       </w:r>
       <w:r>
         <w:rPr>
@@ -2309,17 +2317,27 @@
           <w:szCs w:val="16"/>
           <w:u w:val="single"/>
         </w:rPr>
-        <w:t xml:space="preserve">, if </w:t>
-      </w:r>
-      <w:r>
-        <w:rPr>
-          <w:b/>
-          <w:bCs/>
-          <w:sz w:val="16"/>
-          <w:szCs w:val="16"/>
-          <w:u w:val="single"/>
-        </w:rPr>
-        <w:t>any, of frozen food such as sausage</w:t>
+        <w:t xml:space="preserve">, </w:t>
+      </w:r>
+      <w:r>
+        <w:rPr>
+          <w:b/>
+          <w:bCs/>
+          <w:sz w:val="16"/>
+          <w:szCs w:val="16"/>
+          <w:u w:val="single"/>
+        </w:rPr>
+        <w:t>if any, of</w:t>
+      </w:r>
+      <w:r>
+        <w:rPr>
+          <w:b/>
+          <w:bCs/>
+          <w:sz w:val="16"/>
+          <w:szCs w:val="16"/>
+          <w:u w:val="single"/>
+        </w:rPr>
+        <w:t xml:space="preserve"> frozen food such as sausage</w:t>
       </w:r>
       <w:r>
         <w:rPr>
@@ -2390,21 +2408,23 @@
       </w:pPr>
       <w:r>
         <w:rPr>
-          <w:sz w:val="16"/>
-          <w:szCs w:val="16"/>
-          <w:u w:val="single"/>
-        </w:rPr>
-        <w:t xml:space="preserve">If </w:t>
-      </w:r>
-      <w:r>
-        <w:rPr>
-          <w:b/>
-          <w:bCs/>
-          <w:sz w:val="16"/>
-          <w:szCs w:val="16"/>
-          <w:u w:val="single"/>
-        </w:rPr>
-        <w:t xml:space="preserve">defrosted food is still icy in the </w:t>
+          <w:b/>
+          <w:bCs/>
+          <w:sz w:val="16"/>
+          <w:szCs w:val="16"/>
+          <w:u w:val="single"/>
+        </w:rPr>
+        <w:t>If defrosted</w:t>
+      </w:r>
+      <w:r>
+        <w:rPr>
+          <w:b/>
+          <w:bCs/>
+          <w:sz w:val="16"/>
+          <w:szCs w:val="16"/>
+          <w:u w:val="single"/>
+        </w:rPr>
+        <w:t xml:space="preserve"> food is still icy in the </w:t>
       </w:r>
       <w:proofErr w:type="spellStart"/>
       <w:r>

</xml_diff>